<commit_message>
update WIS2 GISC Watch Guide build
</commit_message>
<xml_diff>
--- a/gisc-watch-guide/wis2-gisc-watch-guide.docx
+++ b/gisc-watch-guide/wis2-gisc-watch-guide.docx
@@ -33,7 +33,7 @@
         <w:pStyle w:val="Date"/>
       </w:pPr>
       <w:r>
-        <w:t xml:space="preserve">2026-01-16</w:t>
+        <w:t xml:space="preserve">2026-01-20</w:t>
       </w:r>
     </w:p>
     <w:p>
@@ -86,7 +86,7 @@
               <w:jc w:val="left"/>
             </w:pPr>
             <w:r>
-              <w:t xml:space="preserve">Date: 2026-01-16</w:t>
+              <w:t xml:space="preserve">Date: 2026-01-20</w:t>
             </w:r>
           </w:p>
         </w:tc>

</xml_diff>